<commit_message>
Added gantt chart to proposal
</commit_message>
<xml_diff>
--- a/Documents/proposal/Zookeeper - Proposal.docx
+++ b/Documents/proposal/Zookeeper - Proposal.docx
@@ -460,6 +460,7 @@
           <w:lang w:eastAsia="en-GB"/>
         </w:rPr>
       </w:pPr>
+      <w:proofErr w:type="spellStart"/>
       <w:r>
         <w:rPr>
           <w:rFonts w:eastAsia="Times New Roman" w:cs="Times New Roman"/>
@@ -467,7 +468,17 @@
           <w:szCs w:val="40"/>
           <w:lang w:eastAsia="en-GB"/>
         </w:rPr>
-        <w:t>Harmanpreet Kaur</w:t>
+        <w:t>Harmanpreet</w:t>
+      </w:r>
+      <w:proofErr w:type="spellEnd"/>
+      <w:r>
+        <w:rPr>
+          <w:rFonts w:eastAsia="Times New Roman" w:cs="Times New Roman"/>
+          <w:sz w:val="40"/>
+          <w:szCs w:val="40"/>
+          <w:lang w:eastAsia="en-GB"/>
+        </w:rPr>
+        <w:t xml:space="preserve"> Kaur</w:t>
       </w:r>
     </w:p>
     <w:p>
@@ -480,6 +491,7 @@
           <w:lang w:eastAsia="en-GB"/>
         </w:rPr>
       </w:pPr>
+      <w:proofErr w:type="spellStart"/>
       <w:r>
         <w:rPr>
           <w:rFonts w:eastAsia="Times New Roman" w:cs="Times New Roman"/>
@@ -487,7 +499,37 @@
           <w:szCs w:val="40"/>
           <w:lang w:eastAsia="en-GB"/>
         </w:rPr>
-        <w:t>Duy Phuc Tran</w:t>
+        <w:t>Duy</w:t>
+      </w:r>
+      <w:proofErr w:type="spellEnd"/>
+      <w:r>
+        <w:rPr>
+          <w:rFonts w:eastAsia="Times New Roman" w:cs="Times New Roman"/>
+          <w:sz w:val="40"/>
+          <w:szCs w:val="40"/>
+          <w:lang w:eastAsia="en-GB"/>
+        </w:rPr>
+        <w:t xml:space="preserve"> </w:t>
+      </w:r>
+      <w:proofErr w:type="spellStart"/>
+      <w:r>
+        <w:rPr>
+          <w:rFonts w:eastAsia="Times New Roman" w:cs="Times New Roman"/>
+          <w:sz w:val="40"/>
+          <w:szCs w:val="40"/>
+          <w:lang w:eastAsia="en-GB"/>
+        </w:rPr>
+        <w:t>Phuc</w:t>
+      </w:r>
+      <w:proofErr w:type="spellEnd"/>
+      <w:r>
+        <w:rPr>
+          <w:rFonts w:eastAsia="Times New Roman" w:cs="Times New Roman"/>
+          <w:sz w:val="40"/>
+          <w:szCs w:val="40"/>
+          <w:lang w:eastAsia="en-GB"/>
+        </w:rPr>
+        <w:t xml:space="preserve"> Tran</w:t>
       </w:r>
     </w:p>
     <w:p>
@@ -2809,21 +2851,30 @@
                 <w:lang w:eastAsia="en-GB"/>
               </w:rPr>
             </w:pPr>
+            <w:proofErr w:type="spellStart"/>
             <w:r>
               <w:rPr>
                 <w:rFonts w:eastAsia="Times New Roman" w:cs="Times New Roman"/>
                 <w:lang w:eastAsia="en-GB"/>
               </w:rPr>
-              <w:t>Harmanpreet Kaur</w:t>
-            </w:r>
-          </w:p>
-          <w:p>
-            <w:pPr>
-              <w:spacing w:line="240" w:lineRule="auto"/>
+              <w:t>Harmanpreet</w:t>
+            </w:r>
+            <w:proofErr w:type="spellEnd"/>
+            <w:r>
               <w:rPr>
                 <w:rFonts w:eastAsia="Times New Roman" w:cs="Times New Roman"/>
                 <w:lang w:eastAsia="en-GB"/>
               </w:rPr>
+              <w:t xml:space="preserve"> Kaur</w:t>
+            </w:r>
+          </w:p>
+          <w:p>
+            <w:pPr>
+              <w:spacing w:line="240" w:lineRule="auto"/>
+              <w:rPr>
+                <w:rFonts w:eastAsia="Times New Roman" w:cs="Times New Roman"/>
+                <w:lang w:eastAsia="en-GB"/>
+              </w:rPr>
             </w:pPr>
             <w:r>
               <w:rPr>
@@ -2928,11 +2979,33 @@
                 <w:rFonts w:cs="Times New Roman"/>
               </w:rPr>
             </w:pPr>
-            <w:r>
-              <w:rPr>
-                <w:rFonts w:cs="Times New Roman"/>
-              </w:rPr>
-              <w:t xml:space="preserve">Phuc Duy </w:t>
+            <w:proofErr w:type="spellStart"/>
+            <w:r>
+              <w:rPr>
+                <w:rFonts w:cs="Times New Roman"/>
+              </w:rPr>
+              <w:t>Phuc</w:t>
+            </w:r>
+            <w:proofErr w:type="spellEnd"/>
+            <w:r>
+              <w:rPr>
+                <w:rFonts w:cs="Times New Roman"/>
+              </w:rPr>
+              <w:t xml:space="preserve"> </w:t>
+            </w:r>
+            <w:proofErr w:type="spellStart"/>
+            <w:r>
+              <w:rPr>
+                <w:rFonts w:cs="Times New Roman"/>
+              </w:rPr>
+              <w:t>Duy</w:t>
+            </w:r>
+            <w:proofErr w:type="spellEnd"/>
+            <w:r>
+              <w:rPr>
+                <w:rFonts w:cs="Times New Roman"/>
+              </w:rPr>
+              <w:t xml:space="preserve"> </w:t>
             </w:r>
             <w:r>
               <w:rPr>
@@ -3190,8 +3263,16 @@
               <w:rPr>
                 <w:rFonts w:cs="Times New Roman"/>
               </w:rPr>
-              <w:t>Robyn Hulkin</w:t>
-            </w:r>
+              <w:t xml:space="preserve">Robyn </w:t>
+            </w:r>
+            <w:proofErr w:type="spellStart"/>
+            <w:r>
+              <w:rPr>
+                <w:rFonts w:cs="Times New Roman"/>
+              </w:rPr>
+              <w:t>Hulkin</w:t>
+            </w:r>
+            <w:proofErr w:type="spellEnd"/>
           </w:p>
         </w:tc>
       </w:tr>
@@ -3307,7 +3388,21 @@
               <w:rPr>
                 <w:rFonts w:cs="Times New Roman"/>
               </w:rPr>
-              <w:t>Exchange House, Level 3, 68 St Georges Tce, Perth</w:t>
+              <w:t xml:space="preserve">Exchange House, Level 3, 68 St Georges </w:t>
+            </w:r>
+            <w:proofErr w:type="spellStart"/>
+            <w:r>
+              <w:rPr>
+                <w:rFonts w:cs="Times New Roman"/>
+              </w:rPr>
+              <w:t>Tce</w:t>
+            </w:r>
+            <w:proofErr w:type="spellEnd"/>
+            <w:r>
+              <w:rPr>
+                <w:rFonts w:cs="Times New Roman"/>
+              </w:rPr>
+              <w:t>, Perth</w:t>
             </w:r>
           </w:p>
         </w:tc>
@@ -3383,11 +3478,19 @@
                 <w:rFonts w:cs="Times New Roman"/>
               </w:rPr>
             </w:pPr>
-            <w:r>
-              <w:rPr>
-                <w:rFonts w:cs="Times New Roman"/>
-              </w:rPr>
-              <w:t>Jinho Jang</w:t>
+            <w:proofErr w:type="spellStart"/>
+            <w:r>
+              <w:rPr>
+                <w:rFonts w:cs="Times New Roman"/>
+              </w:rPr>
+              <w:t>Jinho</w:t>
+            </w:r>
+            <w:proofErr w:type="spellEnd"/>
+            <w:r>
+              <w:rPr>
+                <w:rFonts w:cs="Times New Roman"/>
+              </w:rPr>
+              <w:t xml:space="preserve"> Jang</w:t>
             </w:r>
           </w:p>
         </w:tc>
@@ -3504,7 +3607,21 @@
               <w:rPr>
                 <w:rFonts w:cs="Times New Roman"/>
               </w:rPr>
-              <w:t>Exchange House, Level 3, 68 St Georges Tce, Perth</w:t>
+              <w:t xml:space="preserve">Exchange House, Level 3, 68 St Georges </w:t>
+            </w:r>
+            <w:proofErr w:type="spellStart"/>
+            <w:r>
+              <w:rPr>
+                <w:rFonts w:cs="Times New Roman"/>
+              </w:rPr>
+              <w:t>Tce</w:t>
+            </w:r>
+            <w:proofErr w:type="spellEnd"/>
+            <w:r>
+              <w:rPr>
+                <w:rFonts w:cs="Times New Roman"/>
+              </w:rPr>
+              <w:t>, Perth</w:t>
             </w:r>
           </w:p>
         </w:tc>
@@ -4711,6 +4828,7 @@
         </w:rPr>
       </w:pPr>
       <w:bookmarkStart w:id="7" w:name="_Toc47827737"/>
+      <w:proofErr w:type="spellStart"/>
       <w:r>
         <w:rPr>
           <w:rFonts w:ascii="Times New Roman" w:hAnsi="Times New Roman" w:cs="Times New Roman"/>
@@ -4718,6 +4836,7 @@
         <w:t>Zoodata</w:t>
       </w:r>
       <w:bookmarkEnd w:id="7"/>
+      <w:proofErr w:type="spellEnd"/>
     </w:p>
     <w:p>
       <w:pPr>
@@ -4726,6 +4845,7 @@
           <w:rFonts w:cs="Times New Roman"/>
         </w:rPr>
       </w:pPr>
+      <w:proofErr w:type="spellStart"/>
       <w:r>
         <w:rPr>
           <w:rFonts w:cs="Times New Roman"/>
@@ -4734,6 +4854,7 @@
         </w:rPr>
         <w:t>Zoodata</w:t>
       </w:r>
+      <w:proofErr w:type="spellEnd"/>
       <w:r>
         <w:rPr>
           <w:rFonts w:cs="Times New Roman"/>
@@ -4750,8 +4871,16 @@
         <w:rPr>
           <w:rFonts w:cs="Times New Roman"/>
         </w:rPr>
-        <w:t xml:space="preserve"> Zoodata</w:t>
+        <w:t xml:space="preserve"> </w:t>
       </w:r>
+      <w:proofErr w:type="spellStart"/>
+      <w:r>
+        <w:rPr>
+          <w:rFonts w:cs="Times New Roman"/>
+        </w:rPr>
+        <w:t>Zoodata</w:t>
+      </w:r>
+      <w:proofErr w:type="spellEnd"/>
       <w:r>
         <w:rPr>
           <w:rFonts w:cs="Times New Roman"/>
@@ -4886,12 +5015,25 @@
     </w:p>
     <w:p>
       <w:r>
-        <w:t>[ More detail about the current Zookeeper system ]</w:t>
+        <w:t xml:space="preserve">[ More detail about the current Zookeeper </w:t>
       </w:r>
+      <w:proofErr w:type="gramStart"/>
+      <w:r>
+        <w:t>system ]</w:t>
+      </w:r>
+      <w:proofErr w:type="gramEnd"/>
     </w:p>
     <w:p>
       <w:r>
-        <w:t xml:space="preserve">[ Add a diagram of Zookeeper system ] </w:t>
+        <w:t xml:space="preserve">[ Add a diagram of Zookeeper </w:t>
+      </w:r>
+      <w:proofErr w:type="gramStart"/>
+      <w:r>
+        <w:t>system ]</w:t>
+      </w:r>
+      <w:proofErr w:type="gramEnd"/>
+      <w:r>
+        <w:t xml:space="preserve"> </w:t>
       </w:r>
     </w:p>
     <w:p/>
@@ -5111,7 +5253,31 @@
         <w:ind w:left="284"/>
       </w:pPr>
       <w:r>
-        <w:t>- Develop a website application using C#, Blazor, EntityFramework, mySQL; and to</w:t>
+        <w:t xml:space="preserve">- Develop a website application using C#, </w:t>
+      </w:r>
+      <w:proofErr w:type="spellStart"/>
+      <w:r>
+        <w:t>Blazor</w:t>
+      </w:r>
+      <w:proofErr w:type="spellEnd"/>
+      <w:r>
+        <w:t xml:space="preserve">, </w:t>
+      </w:r>
+      <w:proofErr w:type="spellStart"/>
+      <w:r>
+        <w:t>EntityFramework</w:t>
+      </w:r>
+      <w:proofErr w:type="spellEnd"/>
+      <w:r>
+        <w:t xml:space="preserve">, </w:t>
+      </w:r>
+      <w:proofErr w:type="spellStart"/>
+      <w:r>
+        <w:t>mySQL</w:t>
+      </w:r>
+      <w:proofErr w:type="spellEnd"/>
+      <w:r>
+        <w:t>; and to</w:t>
       </w:r>
     </w:p>
     <w:p>
@@ -5185,6 +5351,7 @@
       </w:pPr>
       <w:bookmarkStart w:id="14" w:name="_Toc48040747"/>
       <w:r>
+        <w:lastRenderedPageBreak/>
         <w:t xml:space="preserve">Project </w:t>
       </w:r>
       <w:bookmarkEnd w:id="14"/>
@@ -5193,9 +5360,514 @@
       </w:r>
     </w:p>
     <w:p>
+      <w:pPr>
+        <w:pStyle w:val="TNR-1"/>
+        <w:numPr>
+          <w:ilvl w:val="0"/>
+          <w:numId w:val="0"/>
+        </w:numPr>
+        <w:tabs>
+          <w:tab w:val="left" w:pos="720"/>
+        </w:tabs>
+      </w:pPr>
+    </w:p>
+    <w:p>
+      <w:pPr>
+        <w:pStyle w:val="TNR-1"/>
+        <w:numPr>
+          <w:ilvl w:val="0"/>
+          <w:numId w:val="0"/>
+        </w:numPr>
+        <w:tabs>
+          <w:tab w:val="left" w:pos="720"/>
+        </w:tabs>
+      </w:pPr>
       <w:r>
-        <w:t>- Implement GANNT CHART here</w:t>
+        <w:rPr>
+          <w:noProof/>
+        </w:rPr>
+        <mc:AlternateContent>
+          <mc:Choice Requires="wps">
+            <w:drawing>
+              <wp:anchor distT="0" distB="0" distL="114300" distR="114300" simplePos="0" relativeHeight="251660288" behindDoc="0" locked="0" layoutInCell="1" allowOverlap="1" wp14:anchorId="64E791F2" wp14:editId="44DCDD13">
+                <wp:simplePos x="0" y="0"/>
+                <wp:positionH relativeFrom="column">
+                  <wp:posOffset>-677545</wp:posOffset>
+                </wp:positionH>
+                <wp:positionV relativeFrom="paragraph">
+                  <wp:posOffset>5621655</wp:posOffset>
+                </wp:positionV>
+                <wp:extent cx="7081520" cy="635"/>
+                <wp:effectExtent l="0" t="0" r="0" b="0"/>
+                <wp:wrapSquare wrapText="bothSides"/>
+                <wp:docPr id="7" name="Text Box 7"/>
+                <wp:cNvGraphicFramePr/>
+                <a:graphic xmlns:a="http://schemas.openxmlformats.org/drawingml/2006/main">
+                  <a:graphicData uri="http://schemas.microsoft.com/office/word/2010/wordprocessingShape">
+                    <wps:wsp>
+                      <wps:cNvSpPr txBox="1"/>
+                      <wps:spPr>
+                        <a:xfrm>
+                          <a:off x="0" y="0"/>
+                          <a:ext cx="7081520" cy="635"/>
+                        </a:xfrm>
+                        <a:prstGeom prst="rect">
+                          <a:avLst/>
+                        </a:prstGeom>
+                        <a:solidFill>
+                          <a:prstClr val="white"/>
+                        </a:solidFill>
+                        <a:ln>
+                          <a:noFill/>
+                        </a:ln>
+                      </wps:spPr>
+                      <wps:txbx>
+                        <w:txbxContent>
+                          <w:p>
+                            <w:pPr>
+                              <w:pStyle w:val="Caption"/>
+                              <w:rPr>
+                                <w:rFonts w:eastAsiaTheme="majorEastAsia" w:cs="Times New Roman"/>
+                                <w:noProof/>
+                                <w:color w:val="2F5496" w:themeColor="accent1" w:themeShade="BF"/>
+                                <w:sz w:val="32"/>
+                                <w:szCs w:val="32"/>
+                              </w:rPr>
+                            </w:pPr>
+                            <w:r>
+                              <w:t xml:space="preserve">Figure </w:t>
+                            </w:r>
+                            <w:fldSimple w:instr=" SEQ Figure \* ARABIC ">
+                              <w:r>
+                                <w:rPr>
+                                  <w:noProof/>
+                                </w:rPr>
+                                <w:t>1</w:t>
+                              </w:r>
+                            </w:fldSimple>
+                            <w:r>
+                              <w:t>Gantt Chart</w:t>
+                            </w:r>
+                          </w:p>
+                        </w:txbxContent>
+                      </wps:txbx>
+                      <wps:bodyPr rot="0" spcFirstLastPara="0" vertOverflow="overflow" horzOverflow="overflow" vert="horz" wrap="square" lIns="0" tIns="0" rIns="0" bIns="0" numCol="1" spcCol="0" rtlCol="0" fromWordArt="0" anchor="t" anchorCtr="0" forceAA="0" compatLnSpc="1">
+                        <a:prstTxWarp prst="textNoShape">
+                          <a:avLst/>
+                        </a:prstTxWarp>
+                        <a:spAutoFit/>
+                      </wps:bodyPr>
+                    </wps:wsp>
+                  </a:graphicData>
+                </a:graphic>
+              </wp:anchor>
+            </w:drawing>
+          </mc:Choice>
+          <mc:Fallback>
+            <w:pict>
+              <v:shapetype w14:anchorId="64E791F2" id="_x0000_t202" coordsize="21600,21600" o:spt="202" path="m,l,21600r21600,l21600,xe">
+                <v:stroke joinstyle="miter"/>
+                <v:path gradientshapeok="t" o:connecttype="rect"/>
+              </v:shapetype>
+              <v:shape id="Text Box 7" o:spid="_x0000_s1026" type="#_x0000_t202" style="position:absolute;margin-left:-53.35pt;margin-top:442.65pt;width:557.6pt;height:.05pt;z-index:251660288;visibility:visible;mso-wrap-style:square;mso-wrap-distance-left:9pt;mso-wrap-distance-top:0;mso-wrap-distance-right:9pt;mso-wrap-distance-bottom:0;mso-position-horizontal:absolute;mso-position-horizontal-relative:text;mso-position-vertical:absolute;mso-position-vertical-relative:text;v-text-anchor:top" o:gfxdata="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" stroked="f">
+                <v:textbox style="mso-fit-shape-to-text:t" inset="0,0,0,0">
+                  <w:txbxContent>
+                    <w:p>
+                      <w:pPr>
+                        <w:pStyle w:val="Caption"/>
+                        <w:rPr>
+                          <w:rFonts w:eastAsiaTheme="majorEastAsia" w:cs="Times New Roman"/>
+                          <w:noProof/>
+                          <w:color w:val="2F5496" w:themeColor="accent1" w:themeShade="BF"/>
+                          <w:sz w:val="32"/>
+                          <w:szCs w:val="32"/>
+                        </w:rPr>
+                      </w:pPr>
+                      <w:r>
+                        <w:t xml:space="preserve">Figure </w:t>
+                      </w:r>
+                      <w:fldSimple w:instr=" SEQ Figure \* ARABIC ">
+                        <w:r>
+                          <w:rPr>
+                            <w:noProof/>
+                          </w:rPr>
+                          <w:t>1</w:t>
+                        </w:r>
+                      </w:fldSimple>
+                      <w:r>
+                        <w:t>Gantt Chart</w:t>
+                      </w:r>
+                    </w:p>
+                  </w:txbxContent>
+                </v:textbox>
+                <w10:wrap type="square"/>
+              </v:shape>
+            </w:pict>
+          </mc:Fallback>
+        </mc:AlternateContent>
       </w:r>
+      <w:r>
+        <w:rPr>
+          <w:noProof/>
+        </w:rPr>
+        <w:drawing>
+          <wp:anchor distT="0" distB="0" distL="114300" distR="114300" simplePos="0" relativeHeight="251658240" behindDoc="0" locked="0" layoutInCell="1" allowOverlap="1" wp14:anchorId="2C2A45BB" wp14:editId="238D383B">
+            <wp:simplePos x="0" y="0"/>
+            <wp:positionH relativeFrom="margin">
+              <wp:align>center</wp:align>
+            </wp:positionH>
+            <wp:positionV relativeFrom="paragraph">
+              <wp:posOffset>399959</wp:posOffset>
+            </wp:positionV>
+            <wp:extent cx="7081520" cy="5165090"/>
+            <wp:effectExtent l="0" t="0" r="5080" b="0"/>
+            <wp:wrapSquare wrapText="bothSides"/>
+            <wp:docPr id="1" name="Picture 1"/>
+            <wp:cNvGraphicFramePr>
+              <a:graphicFrameLocks xmlns:a="http://schemas.openxmlformats.org/drawingml/2006/main" noChangeAspect="1"/>
+            </wp:cNvGraphicFramePr>
+            <a:graphic xmlns:a="http://schemas.openxmlformats.org/drawingml/2006/main">
+              <a:graphicData uri="http://schemas.openxmlformats.org/drawingml/2006/picture">
+                <pic:pic xmlns:pic="http://schemas.openxmlformats.org/drawingml/2006/picture">
+                  <pic:nvPicPr>
+                    <pic:cNvPr id="0" name="Picture 1"/>
+                    <pic:cNvPicPr>
+                      <a:picLocks noChangeAspect="1" noChangeArrowheads="1"/>
+                    </pic:cNvPicPr>
+                  </pic:nvPicPr>
+                  <pic:blipFill>
+                    <a:blip r:embed="rId8">
+                      <a:extLst>
+                        <a:ext uri="{28A0092B-C50C-407E-A947-70E740481C1C}">
+                          <a14:useLocalDpi xmlns:a14="http://schemas.microsoft.com/office/drawing/2010/main" val="0"/>
+                        </a:ext>
+                      </a:extLst>
+                    </a:blip>
+                    <a:srcRect/>
+                    <a:stretch>
+                      <a:fillRect/>
+                    </a:stretch>
+                  </pic:blipFill>
+                  <pic:spPr bwMode="auto">
+                    <a:xfrm>
+                      <a:off x="0" y="0"/>
+                      <a:ext cx="7081520" cy="5165090"/>
+                    </a:xfrm>
+                    <a:prstGeom prst="rect">
+                      <a:avLst/>
+                    </a:prstGeom>
+                    <a:noFill/>
+                    <a:ln>
+                      <a:noFill/>
+                    </a:ln>
+                  </pic:spPr>
+                </pic:pic>
+              </a:graphicData>
+            </a:graphic>
+            <wp14:sizeRelH relativeFrom="page">
+              <wp14:pctWidth>0</wp14:pctWidth>
+            </wp14:sizeRelH>
+            <wp14:sizeRelV relativeFrom="page">
+              <wp14:pctHeight>0</wp14:pctHeight>
+            </wp14:sizeRelV>
+          </wp:anchor>
+        </w:drawing>
+      </w:r>
+    </w:p>
+    <w:p>
+      <w:pPr>
+        <w:pStyle w:val="TNR-1"/>
+        <w:numPr>
+          <w:ilvl w:val="0"/>
+          <w:numId w:val="0"/>
+        </w:numPr>
+        <w:tabs>
+          <w:tab w:val="left" w:pos="720"/>
+        </w:tabs>
+      </w:pPr>
+    </w:p>
+    <w:p>
+      <w:pPr>
+        <w:pStyle w:val="TNR-1"/>
+        <w:numPr>
+          <w:ilvl w:val="0"/>
+          <w:numId w:val="0"/>
+        </w:numPr>
+        <w:tabs>
+          <w:tab w:val="left" w:pos="720"/>
+        </w:tabs>
+      </w:pPr>
+    </w:p>
+    <w:p>
+      <w:pPr>
+        <w:pStyle w:val="TNR-1"/>
+        <w:numPr>
+          <w:ilvl w:val="0"/>
+          <w:numId w:val="0"/>
+        </w:numPr>
+        <w:tabs>
+          <w:tab w:val="left" w:pos="720"/>
+        </w:tabs>
+      </w:pPr>
+      <w:r>
+        <w:rPr>
+          <w:noProof/>
+        </w:rPr>
+        <w:lastRenderedPageBreak/>
+        <w:drawing>
+          <wp:anchor distT="0" distB="0" distL="114300" distR="114300" simplePos="0" relativeHeight="251661312" behindDoc="0" locked="0" layoutInCell="1" allowOverlap="1" wp14:anchorId="6D6C1361" wp14:editId="44A08A01">
+            <wp:simplePos x="0" y="0"/>
+            <wp:positionH relativeFrom="margin">
+              <wp:align>left</wp:align>
+            </wp:positionH>
+            <wp:positionV relativeFrom="paragraph">
+              <wp:posOffset>1563189</wp:posOffset>
+            </wp:positionV>
+            <wp:extent cx="5725795" cy="4577715"/>
+            <wp:effectExtent l="0" t="0" r="8255" b="0"/>
+            <wp:wrapSquare wrapText="bothSides"/>
+            <wp:docPr id="5" name="Picture 5"/>
+            <wp:cNvGraphicFramePr>
+              <a:graphicFrameLocks xmlns:a="http://schemas.openxmlformats.org/drawingml/2006/main" noChangeAspect="1"/>
+            </wp:cNvGraphicFramePr>
+            <a:graphic xmlns:a="http://schemas.openxmlformats.org/drawingml/2006/main">
+              <a:graphicData uri="http://schemas.openxmlformats.org/drawingml/2006/picture">
+                <pic:pic xmlns:pic="http://schemas.openxmlformats.org/drawingml/2006/picture">
+                  <pic:nvPicPr>
+                    <pic:cNvPr id="0" name="Picture 3"/>
+                    <pic:cNvPicPr>
+                      <a:picLocks noChangeAspect="1" noChangeArrowheads="1"/>
+                    </pic:cNvPicPr>
+                  </pic:nvPicPr>
+                  <pic:blipFill>
+                    <a:blip r:embed="rId9" cstate="print">
+                      <a:extLst>
+                        <a:ext uri="{28A0092B-C50C-407E-A947-70E740481C1C}">
+                          <a14:useLocalDpi xmlns:a14="http://schemas.microsoft.com/office/drawing/2010/main" val="0"/>
+                        </a:ext>
+                      </a:extLst>
+                    </a:blip>
+                    <a:srcRect/>
+                    <a:stretch>
+                      <a:fillRect/>
+                    </a:stretch>
+                  </pic:blipFill>
+                  <pic:spPr bwMode="auto">
+                    <a:xfrm>
+                      <a:off x="0" y="0"/>
+                      <a:ext cx="5725795" cy="4577715"/>
+                    </a:xfrm>
+                    <a:prstGeom prst="rect">
+                      <a:avLst/>
+                    </a:prstGeom>
+                    <a:noFill/>
+                    <a:ln>
+                      <a:noFill/>
+                    </a:ln>
+                  </pic:spPr>
+                </pic:pic>
+              </a:graphicData>
+            </a:graphic>
+          </wp:anchor>
+        </w:drawing>
+      </w:r>
+      <w:r>
+        <w:rPr>
+          <w:noProof/>
+        </w:rPr>
+        <w:drawing>
+          <wp:anchor distT="0" distB="0" distL="114300" distR="114300" simplePos="0" relativeHeight="251663360" behindDoc="0" locked="0" layoutInCell="1" allowOverlap="1" wp14:anchorId="3A8DA86A" wp14:editId="131482E8">
+            <wp:simplePos x="0" y="0"/>
+            <wp:positionH relativeFrom="margin">
+              <wp:align>left</wp:align>
+            </wp:positionH>
+            <wp:positionV relativeFrom="paragraph">
+              <wp:posOffset>6514012</wp:posOffset>
+            </wp:positionV>
+            <wp:extent cx="5731510" cy="1610995"/>
+            <wp:effectExtent l="0" t="0" r="2540" b="8255"/>
+            <wp:wrapSquare wrapText="bothSides"/>
+            <wp:docPr id="6" name="Picture 6"/>
+            <wp:cNvGraphicFramePr>
+              <a:graphicFrameLocks xmlns:a="http://schemas.openxmlformats.org/drawingml/2006/main" noChangeAspect="1"/>
+            </wp:cNvGraphicFramePr>
+            <a:graphic xmlns:a="http://schemas.openxmlformats.org/drawingml/2006/main">
+              <a:graphicData uri="http://schemas.openxmlformats.org/drawingml/2006/picture">
+                <pic:pic xmlns:pic="http://schemas.openxmlformats.org/drawingml/2006/picture">
+                  <pic:nvPicPr>
+                    <pic:cNvPr id="0" name="Picture 4"/>
+                    <pic:cNvPicPr>
+                      <a:picLocks noChangeAspect="1" noChangeArrowheads="1"/>
+                    </pic:cNvPicPr>
+                  </pic:nvPicPr>
+                  <pic:blipFill>
+                    <a:blip r:embed="rId10" cstate="print">
+                      <a:extLst>
+                        <a:ext uri="{28A0092B-C50C-407E-A947-70E740481C1C}">
+                          <a14:useLocalDpi xmlns:a14="http://schemas.microsoft.com/office/drawing/2010/main" val="0"/>
+                        </a:ext>
+                      </a:extLst>
+                    </a:blip>
+                    <a:srcRect/>
+                    <a:stretch>
+                      <a:fillRect/>
+                    </a:stretch>
+                  </pic:blipFill>
+                  <pic:spPr bwMode="auto">
+                    <a:xfrm>
+                      <a:off x="0" y="0"/>
+                      <a:ext cx="5731510" cy="1610995"/>
+                    </a:xfrm>
+                    <a:prstGeom prst="rect">
+                      <a:avLst/>
+                    </a:prstGeom>
+                    <a:noFill/>
+                    <a:ln>
+                      <a:noFill/>
+                    </a:ln>
+                  </pic:spPr>
+                </pic:pic>
+              </a:graphicData>
+            </a:graphic>
+            <wp14:sizeRelH relativeFrom="page">
+              <wp14:pctWidth>0</wp14:pctWidth>
+            </wp14:sizeRelH>
+            <wp14:sizeRelV relativeFrom="page">
+              <wp14:pctHeight>0</wp14:pctHeight>
+            </wp14:sizeRelV>
+          </wp:anchor>
+        </w:drawing>
+      </w:r>
+      <w:r>
+        <w:rPr>
+          <w:noProof/>
+        </w:rPr>
+        <w:drawing>
+          <wp:anchor distT="0" distB="0" distL="114300" distR="114300" simplePos="0" relativeHeight="251662336" behindDoc="0" locked="0" layoutInCell="1" allowOverlap="1" wp14:anchorId="2228B4EF" wp14:editId="7CD1BE44">
+            <wp:simplePos x="0" y="0"/>
+            <wp:positionH relativeFrom="margin">
+              <wp:align>left</wp:align>
+            </wp:positionH>
+            <wp:positionV relativeFrom="paragraph">
+              <wp:posOffset>0</wp:posOffset>
+            </wp:positionV>
+            <wp:extent cx="5731510" cy="1224915"/>
+            <wp:effectExtent l="0" t="0" r="2540" b="0"/>
+            <wp:wrapSquare wrapText="bothSides"/>
+            <wp:docPr id="2" name="Picture 2"/>
+            <wp:cNvGraphicFramePr>
+              <a:graphicFrameLocks xmlns:a="http://schemas.openxmlformats.org/drawingml/2006/main" noChangeAspect="1"/>
+            </wp:cNvGraphicFramePr>
+            <a:graphic xmlns:a="http://schemas.openxmlformats.org/drawingml/2006/main">
+              <a:graphicData uri="http://schemas.openxmlformats.org/drawingml/2006/picture">
+                <pic:pic xmlns:pic="http://schemas.openxmlformats.org/drawingml/2006/picture">
+                  <pic:nvPicPr>
+                    <pic:cNvPr id="0" name="Picture 2"/>
+                    <pic:cNvPicPr>
+                      <a:picLocks noChangeAspect="1" noChangeArrowheads="1"/>
+                    </pic:cNvPicPr>
+                  </pic:nvPicPr>
+                  <pic:blipFill>
+                    <a:blip r:embed="rId11" cstate="print">
+                      <a:extLst>
+                        <a:ext uri="{28A0092B-C50C-407E-A947-70E740481C1C}">
+                          <a14:useLocalDpi xmlns:a14="http://schemas.microsoft.com/office/drawing/2010/main" val="0"/>
+                        </a:ext>
+                      </a:extLst>
+                    </a:blip>
+                    <a:srcRect/>
+                    <a:stretch>
+                      <a:fillRect/>
+                    </a:stretch>
+                  </pic:blipFill>
+                  <pic:spPr bwMode="auto">
+                    <a:xfrm>
+                      <a:off x="0" y="0"/>
+                      <a:ext cx="5731510" cy="1224915"/>
+                    </a:xfrm>
+                    <a:prstGeom prst="rect">
+                      <a:avLst/>
+                    </a:prstGeom>
+                    <a:noFill/>
+                    <a:ln>
+                      <a:noFill/>
+                    </a:ln>
+                  </pic:spPr>
+                </pic:pic>
+              </a:graphicData>
+            </a:graphic>
+            <wp14:sizeRelH relativeFrom="page">
+              <wp14:pctWidth>0</wp14:pctWidth>
+            </wp14:sizeRelH>
+            <wp14:sizeRelV relativeFrom="page">
+              <wp14:pctHeight>0</wp14:pctHeight>
+            </wp14:sizeRelV>
+          </wp:anchor>
+        </w:drawing>
+      </w:r>
+      <w:r>
+        <w:t xml:space="preserve"> </w:t>
+      </w:r>
+    </w:p>
+    <w:p>
+      <w:pPr>
+        <w:pStyle w:val="TNR-1"/>
+        <w:numPr>
+          <w:ilvl w:val="0"/>
+          <w:numId w:val="0"/>
+        </w:numPr>
+        <w:tabs>
+          <w:tab w:val="left" w:pos="720"/>
+        </w:tabs>
+      </w:pPr>
+    </w:p>
+    <w:p>
+      <w:pPr>
+        <w:pStyle w:val="TNR-1"/>
+        <w:numPr>
+          <w:ilvl w:val="0"/>
+          <w:numId w:val="0"/>
+        </w:numPr>
+        <w:tabs>
+          <w:tab w:val="left" w:pos="720"/>
+        </w:tabs>
+      </w:pPr>
+    </w:p>
+    <w:p>
+      <w:pPr>
+        <w:pStyle w:val="TNR-1"/>
+        <w:numPr>
+          <w:ilvl w:val="0"/>
+          <w:numId w:val="0"/>
+        </w:numPr>
+        <w:tabs>
+          <w:tab w:val="left" w:pos="720"/>
+        </w:tabs>
+      </w:pPr>
+    </w:p>
+    <w:p>
+      <w:pPr>
+        <w:pStyle w:val="TNR-1"/>
+        <w:numPr>
+          <w:ilvl w:val="0"/>
+          <w:numId w:val="0"/>
+        </w:numPr>
+        <w:tabs>
+          <w:tab w:val="left" w:pos="720"/>
+        </w:tabs>
+      </w:pPr>
+    </w:p>
+    <w:p>
+      <w:pPr>
+        <w:pStyle w:val="TNR-1"/>
+        <w:numPr>
+          <w:ilvl w:val="0"/>
+          <w:numId w:val="0"/>
+        </w:numPr>
+        <w:tabs>
+          <w:tab w:val="left" w:pos="720"/>
+        </w:tabs>
+      </w:pPr>
     </w:p>
     <w:p>
       <w:pPr>
@@ -5205,7 +5877,15 @@
         </w:tabs>
       </w:pPr>
       <w:r>
-        <w:t>Proposed methodology (Phuc’s)</w:t>
+        <w:t>Proposed methodology (</w:t>
+      </w:r>
+      <w:proofErr w:type="spellStart"/>
+      <w:r>
+        <w:t>Phuc’s</w:t>
+      </w:r>
+      <w:proofErr w:type="spellEnd"/>
+      <w:r>
+        <w:t>)</w:t>
       </w:r>
     </w:p>
     <w:p>
@@ -5873,8 +6553,17 @@
                 <w:rFonts w:cs="Times New Roman"/>
                 <w:bCs/>
               </w:rPr>
-              <w:t>HTML, CSS and Javascript</w:t>
-            </w:r>
+              <w:t xml:space="preserve">HTML, CSS and </w:t>
+            </w:r>
+            <w:proofErr w:type="spellStart"/>
+            <w:r>
+              <w:rPr>
+                <w:rFonts w:cs="Times New Roman"/>
+                <w:bCs/>
+              </w:rPr>
+              <w:t>Javascript</w:t>
+            </w:r>
+            <w:proofErr w:type="spellEnd"/>
           </w:p>
           <w:p>
             <w:pPr>
@@ -6202,7 +6891,15 @@
           </w:tcPr>
           <w:p>
             <w:r>
-              <w:t>Hypertext Markup Language</w:t>
+              <w:t xml:space="preserve">Hypertext </w:t>
+            </w:r>
+            <w:proofErr w:type="spellStart"/>
+            <w:r>
+              <w:t>Markup</w:t>
+            </w:r>
+            <w:proofErr w:type="spellEnd"/>
+            <w:r>
+              <w:t xml:space="preserve"> Language</w:t>
             </w:r>
           </w:p>
         </w:tc>
@@ -6260,9 +6957,11 @@
             <w:vAlign w:val="center"/>
           </w:tcPr>
           <w:p>
+            <w:proofErr w:type="spellStart"/>
             <w:r>
               <w:t>Javascript</w:t>
             </w:r>
+            <w:proofErr w:type="spellEnd"/>
           </w:p>
         </w:tc>
         <w:tc>
@@ -6431,8 +7130,8 @@
     </w:p>
     <w:p/>
     <w:sectPr>
-      <w:headerReference w:type="default" r:id="rId8"/>
-      <w:footerReference w:type="default" r:id="rId9"/>
+      <w:headerReference w:type="default" r:id="rId12"/>
+      <w:footerReference w:type="default" r:id="rId13"/>
       <w:pgSz w:w="11906" w:h="16838"/>
       <w:pgMar w:top="1440" w:right="1440" w:bottom="1440" w:left="1440" w:header="0" w:footer="0" w:gutter="0"/>
       <w:cols w:space="708"/>
@@ -9987,6 +10686,25 @@
       <w:lang w:val="en-US"/>
     </w:rPr>
   </w:style>
+  <w:style w:type="paragraph" w:styleId="Caption">
+    <w:name w:val="caption"/>
+    <w:basedOn w:val="Normal"/>
+    <w:next w:val="Normal"/>
+    <w:uiPriority w:val="35"/>
+    <w:unhideWhenUsed/>
+    <w:qFormat/>
+    <w:rsid w:val="004634A9"/>
+    <w:pPr>
+      <w:spacing w:after="200" w:line="240" w:lineRule="auto"/>
+    </w:pPr>
+    <w:rPr>
+      <w:i/>
+      <w:iCs/>
+      <w:color w:val="44546A" w:themeColor="text2"/>
+      <w:sz w:val="18"/>
+      <w:szCs w:val="18"/>
+    </w:rPr>
+  </w:style>
 </w:styles>
 </file>
 
@@ -10125,6 +10843,7 @@
     <w:rsid w:val="00B615F6"/>
     <w:rsid w:val="00CA0FFD"/>
     <w:rsid w:val="00CD4D30"/>
+    <w:rsid w:val="00DF4522"/>
     <w:rsid w:val="00FA40DA"/>
   </w:rsids>
   <m:mathPr>

</xml_diff>